<commit_message>
Agregado de informacion de autoevaluacion de Entrenados y arreglos esteticos
</commit_message>
<xml_diff>
--- a/Documentacion/Recomendaciones y pasos.docx
+++ b/Documentacion/Recomendaciones y pasos.docx
@@ -367,6 +367,13 @@
           <w:rFonts w:ascii="Century Gothic" w:hAnsi="Century Gothic" w:cs="Aharoni"/>
         </w:rPr>
         <w:tab/>
+      </w:r>
+      <w:bookmarkStart w:id="0" w:name="OLE_LINK21"/>
+      <w:bookmarkStart w:id="1" w:name="OLE_LINK22"/>
+      <w:r>
+        <w:rPr>
+          <w:rFonts w:ascii="Century Gothic" w:hAnsi="Century Gothic" w:cs="Aharoni"/>
+        </w:rPr>
         <w:t>Carga Tus Datos</w:t>
       </w:r>
       <w:r>
@@ -375,6 +382,8 @@
         </w:rPr>
         <w:t xml:space="preserve"> y Fotos</w:t>
       </w:r>
+      <w:bookmarkEnd w:id="0"/>
+      <w:bookmarkEnd w:id="1"/>
     </w:p>
     <w:p>
       <w:pPr>
@@ -394,6 +403,8 @@
         </w:rPr>
         <w:t xml:space="preserve">     </w:t>
       </w:r>
+      <w:bookmarkStart w:id="2" w:name="OLE_LINK19"/>
+      <w:bookmarkStart w:id="3" w:name="OLE_LINK20"/>
       <w:r>
         <w:rPr>
           <w:rFonts w:ascii="Century Gothic" w:hAnsi="Century Gothic" w:cs="Aharoni"/>
@@ -437,16 +448,14 @@
         </w:rPr>
         <w:t xml:space="preserve">    </w:t>
       </w:r>
-      <w:proofErr w:type="spellStart"/>
       <w:r>
         <w:rPr>
           <w:rFonts w:ascii="Century Gothic" w:hAnsi="Century Gothic" w:cs="Aharoni"/>
           <w:sz w:val="18"/>
           <w:szCs w:val="18"/>
         </w:rPr>
-        <w:t>Cargá</w:t>
-      </w:r>
-      <w:proofErr w:type="spellEnd"/>
+        <w:t>Carga</w:t>
+      </w:r>
       <w:r>
         <w:rPr>
           <w:rFonts w:ascii="Century Gothic" w:hAnsi="Century Gothic" w:cs="Aharoni"/>
@@ -456,6 +465,8 @@
         <w:t xml:space="preserve"> una foto del rostro y una de Cuerpo entero.</w:t>
       </w:r>
     </w:p>
+    <w:bookmarkEnd w:id="2"/>
+    <w:bookmarkEnd w:id="3"/>
     <w:p>
       <w:pPr>
         <w:spacing w:line="360" w:lineRule="auto"/>
@@ -605,6 +616,8 @@
           <w:rFonts w:ascii="Century Gothic" w:hAnsi="Century Gothic" w:cs="Aharoni"/>
         </w:rPr>
       </w:pPr>
+      <w:bookmarkStart w:id="4" w:name="OLE_LINK23"/>
+      <w:bookmarkStart w:id="5" w:name="OLE_LINK24"/>
       <w:r>
         <w:rPr>
           <w:rFonts w:ascii="Century Gothic" w:hAnsi="Century Gothic" w:cs="Aharoni"/>
@@ -622,6 +635,10 @@
           <w:szCs w:val="18"/>
         </w:rPr>
       </w:pPr>
+      <w:bookmarkStart w:id="6" w:name="OLE_LINK25"/>
+      <w:bookmarkStart w:id="7" w:name="OLE_LINK26"/>
+      <w:bookmarkEnd w:id="4"/>
+      <w:bookmarkEnd w:id="5"/>
       <w:r>
         <w:rPr>
           <w:rFonts w:ascii="Century Gothic" w:hAnsi="Century Gothic" w:cs="Aharoni"/>
@@ -646,6 +663,8 @@
         </w:rPr>
         <w:t xml:space="preserve"> particularidades, funciones en tu puesto y logros que sean buenos resaltar.</w:t>
       </w:r>
+      <w:bookmarkEnd w:id="6"/>
+      <w:bookmarkEnd w:id="7"/>
     </w:p>
     <w:p>
       <w:pPr>
@@ -864,12 +883,16 @@
         </w:rPr>
         <w:t xml:space="preserve">                          </w:t>
       </w:r>
+      <w:bookmarkStart w:id="8" w:name="OLE_LINK27"/>
+      <w:bookmarkStart w:id="9" w:name="OLE_LINK28"/>
       <w:r>
         <w:rPr>
           <w:rFonts w:ascii="Century Gothic" w:hAnsi="Century Gothic" w:cs="Aharoni"/>
         </w:rPr>
         <w:t>Realiza la Auto Evaluación</w:t>
       </w:r>
+      <w:bookmarkEnd w:id="8"/>
+      <w:bookmarkEnd w:id="9"/>
     </w:p>
     <w:p>
       <w:pPr>
@@ -880,6 +903,8 @@
           <w:szCs w:val="18"/>
         </w:rPr>
       </w:pPr>
+      <w:bookmarkStart w:id="10" w:name="OLE_LINK29"/>
+      <w:bookmarkStart w:id="11" w:name="OLE_LINK30"/>
       <w:r>
         <w:rPr>
           <w:rFonts w:ascii="Century Gothic" w:hAnsi="Century Gothic" w:cs="Aharoni"/>
@@ -888,6 +913,8 @@
         </w:rPr>
         <w:t>Recuerda ser consistente con la carga y solo resaltar en lo que te destacas.</w:t>
       </w:r>
+      <w:bookmarkEnd w:id="10"/>
+      <w:bookmarkEnd w:id="11"/>
     </w:p>
     <w:p>
       <w:pPr>
@@ -1057,6 +1084,13 @@
           <w:rFonts w:ascii="Century Gothic" w:hAnsi="Century Gothic" w:cs="Aharoni"/>
         </w:rPr>
         <w:tab/>
+      </w:r>
+      <w:bookmarkStart w:id="12" w:name="OLE_LINK31"/>
+      <w:bookmarkStart w:id="13" w:name="OLE_LINK32"/>
+      <w:r>
+        <w:rPr>
+          <w:rFonts w:ascii="Century Gothic" w:hAnsi="Century Gothic" w:cs="Aharoni"/>
+        </w:rPr>
         <w:t xml:space="preserve">Certifica con </w:t>
       </w:r>
       <w:proofErr w:type="spellStart"/>
@@ -1066,6 +1100,8 @@
         </w:rPr>
         <w:t>AllWiners</w:t>
       </w:r>
+      <w:bookmarkEnd w:id="12"/>
+      <w:bookmarkEnd w:id="13"/>
       <w:proofErr w:type="spellEnd"/>
     </w:p>
     <w:p>
@@ -1087,6 +1123,8 @@
           <w:szCs w:val="18"/>
         </w:rPr>
       </w:pPr>
+      <w:bookmarkStart w:id="14" w:name="OLE_LINK33"/>
+      <w:bookmarkStart w:id="15" w:name="OLE_LINK34"/>
       <w:r>
         <w:rPr>
           <w:rFonts w:ascii="Century Gothic" w:hAnsi="Century Gothic" w:cs="Aharoni"/>
@@ -1114,6 +1152,8 @@
         <w:t>, recuerda que los jugadores certificados son los que los clubes miran primero.</w:t>
       </w:r>
     </w:p>
+    <w:bookmarkEnd w:id="14"/>
+    <w:bookmarkEnd w:id="15"/>
     <w:p>
       <w:pPr>
         <w:spacing w:line="360" w:lineRule="auto"/>
@@ -1258,6 +1298,13 @@
           <w:rFonts w:ascii="Century Gothic" w:hAnsi="Century Gothic" w:cs="Aharoni"/>
         </w:rPr>
         <w:tab/>
+      </w:r>
+      <w:bookmarkStart w:id="16" w:name="OLE_LINK35"/>
+      <w:bookmarkStart w:id="17" w:name="OLE_LINK36"/>
+      <w:r>
+        <w:rPr>
+          <w:rFonts w:ascii="Century Gothic" w:hAnsi="Century Gothic" w:cs="Aharoni"/>
+        </w:rPr>
         <w:t xml:space="preserve">Arma tu Video con </w:t>
       </w:r>
       <w:proofErr w:type="spellStart"/>
@@ -1267,6 +1314,8 @@
         </w:rPr>
         <w:t>AllWiners</w:t>
       </w:r>
+      <w:bookmarkEnd w:id="16"/>
+      <w:bookmarkEnd w:id="17"/>
       <w:proofErr w:type="spellEnd"/>
     </w:p>
     <w:p>
@@ -1288,6 +1337,9 @@
           <w:szCs w:val="18"/>
         </w:rPr>
       </w:pPr>
+      <w:bookmarkStart w:id="18" w:name="OLE_LINK37"/>
+      <w:bookmarkStart w:id="19" w:name="OLE_LINK38"/>
+      <w:bookmarkStart w:id="20" w:name="_GoBack"/>
       <w:proofErr w:type="spellStart"/>
       <w:r>
         <w:rPr>
@@ -1325,6 +1377,9 @@
         <w:t xml:space="preserve"> para armar un video presentación tuyo, esto le dará profesionalismo y resaltará tus habilidades además será compartido con los clubes y buscadores de talentos.</w:t>
       </w:r>
     </w:p>
+    <w:bookmarkEnd w:id="18"/>
+    <w:bookmarkEnd w:id="19"/>
+    <w:bookmarkEnd w:id="20"/>
     <w:p>
       <w:pPr>
         <w:spacing w:line="360" w:lineRule="auto"/>
@@ -2433,15 +2488,7 @@
         <w:rPr>
           <w:rFonts w:ascii="Century Gothic" w:hAnsi="Century Gothic" w:cs="Aharoni"/>
         </w:rPr>
-        <w:t>B</w:t>
-      </w:r>
-      <w:bookmarkStart w:id="0" w:name="_GoBack"/>
-      <w:bookmarkEnd w:id="0"/>
-      <w:r>
-        <w:rPr>
-          <w:rFonts w:ascii="Century Gothic" w:hAnsi="Century Gothic" w:cs="Aharoni"/>
-        </w:rPr>
-        <w:t>uscar variantes, ser creativo</w:t>
+        <w:t>Buscar variantes, ser creativo</w:t>
       </w:r>
     </w:p>
     <w:p>
@@ -2665,108 +2712,689 @@
     </w:p>
     <w:p>
       <w:pPr>
-        <w:rPr>
-          <w:rFonts w:ascii="Century Gothic" w:hAnsi="Century Gothic" w:cs="Aharoni"/>
-          <w:b/>
-        </w:rPr>
-      </w:pPr>
-    </w:p>
-    <w:p>
-      <w:pPr>
-        <w:rPr>
-          <w:rFonts w:ascii="Century Gothic" w:hAnsi="Century Gothic" w:cs="Aharoni"/>
-          <w:b/>
-        </w:rPr>
-      </w:pPr>
-    </w:p>
-    <w:p>
-      <w:pPr>
-        <w:rPr>
-          <w:rFonts w:ascii="Century Gothic" w:hAnsi="Century Gothic" w:cs="Aharoni"/>
-          <w:b/>
-        </w:rPr>
-      </w:pPr>
-    </w:p>
-    <w:p>
-      <w:pPr>
-        <w:rPr>
-          <w:rFonts w:ascii="Century Gothic" w:hAnsi="Century Gothic" w:cs="Aharoni"/>
-          <w:b/>
-        </w:rPr>
-      </w:pPr>
-    </w:p>
-    <w:p>
-      <w:pPr>
-        <w:rPr>
-          <w:rFonts w:ascii="Century Gothic" w:hAnsi="Century Gothic" w:cs="Aharoni"/>
-          <w:b/>
-        </w:rPr>
-      </w:pPr>
-    </w:p>
-    <w:p>
-      <w:pPr>
-        <w:rPr>
-          <w:rFonts w:ascii="Century Gothic" w:hAnsi="Century Gothic" w:cs="Aharoni"/>
-          <w:b/>
-        </w:rPr>
-      </w:pPr>
-    </w:p>
-    <w:p>
-      <w:pPr>
-        <w:rPr>
-          <w:rFonts w:ascii="Century Gothic" w:hAnsi="Century Gothic" w:cs="Aharoni"/>
-          <w:b/>
-        </w:rPr>
-      </w:pPr>
-    </w:p>
-    <w:p>
-      <w:pPr>
-        <w:rPr>
-          <w:rFonts w:ascii="Century Gothic" w:hAnsi="Century Gothic" w:cs="Aharoni"/>
-          <w:b/>
-        </w:rPr>
-      </w:pPr>
-    </w:p>
-    <w:p>
-      <w:pPr>
-        <w:rPr>
-          <w:rFonts w:ascii="Century Gothic" w:hAnsi="Century Gothic" w:cs="Aharoni"/>
-          <w:b/>
-        </w:rPr>
-      </w:pPr>
-    </w:p>
-    <w:p>
-      <w:pPr>
-        <w:rPr>
-          <w:rFonts w:ascii="Century Gothic" w:hAnsi="Century Gothic" w:cs="Aharoni"/>
-          <w:b/>
-        </w:rPr>
-      </w:pPr>
-    </w:p>
-    <w:p>
-      <w:pPr>
-        <w:rPr>
-          <w:rFonts w:ascii="Century Gothic" w:hAnsi="Century Gothic" w:cs="Aharoni"/>
-          <w:b/>
-        </w:rPr>
-      </w:pPr>
-    </w:p>
-    <w:p>
-      <w:pPr>
-        <w:rPr>
-          <w:rFonts w:ascii="Century Gothic" w:hAnsi="Century Gothic" w:cs="Aharoni"/>
-          <w:b/>
-        </w:rPr>
-      </w:pPr>
-    </w:p>
-    <w:p>
-      <w:pPr>
-        <w:rPr>
-          <w:rFonts w:ascii="Century Gothic" w:hAnsi="Century Gothic" w:cs="Aharoni"/>
-          <w:b/>
-        </w:rPr>
-      </w:pPr>
-    </w:p>
+        <w:shd w:val="clear" w:color="auto" w:fill="FFFFFF"/>
+        <w:spacing w:after="0" w:line="240" w:lineRule="auto"/>
+        <w:rPr>
+          <w:rFonts w:ascii="Verdana" w:eastAsia="Times New Roman" w:hAnsi="Verdana" w:cs="Times New Roman"/>
+          <w:color w:val="212121"/>
+          <w:sz w:val="24"/>
+          <w:szCs w:val="24"/>
+          <w:lang w:eastAsia="es-AR"/>
+        </w:rPr>
+      </w:pPr>
+      <w:r>
+        <w:rPr>
+          <w:rFonts w:ascii="Century Gothic" w:eastAsia="Times New Roman" w:hAnsi="Century Gothic" w:cs="Times New Roman"/>
+          <w:b/>
+          <w:bCs/>
+          <w:color w:val="212121"/>
+          <w:sz w:val="24"/>
+          <w:szCs w:val="24"/>
+          <w:lang w:eastAsia="es-AR"/>
+        </w:rPr>
+        <w:t>Ficha del Técnico</w:t>
+      </w:r>
+    </w:p>
+    <w:p>
+      <w:pPr>
+        <w:shd w:val="clear" w:color="auto" w:fill="FFFFFF"/>
+        <w:spacing w:after="0" w:line="240" w:lineRule="auto"/>
+        <w:rPr>
+          <w:rFonts w:ascii="Verdana" w:eastAsia="Times New Roman" w:hAnsi="Verdana" w:cs="Times New Roman"/>
+          <w:color w:val="212121"/>
+          <w:sz w:val="24"/>
+          <w:szCs w:val="24"/>
+          <w:lang w:eastAsia="es-AR"/>
+        </w:rPr>
+      </w:pPr>
+    </w:p>
+    <w:p>
+      <w:pPr>
+        <w:shd w:val="clear" w:color="auto" w:fill="FFFFFF"/>
+        <w:spacing w:after="0" w:line="240" w:lineRule="auto"/>
+        <w:rPr>
+          <w:rFonts w:ascii="Verdana" w:eastAsia="Times New Roman" w:hAnsi="Verdana" w:cs="Times New Roman"/>
+          <w:color w:val="212121"/>
+          <w:sz w:val="24"/>
+          <w:szCs w:val="24"/>
+          <w:lang w:eastAsia="es-AR"/>
+        </w:rPr>
+      </w:pPr>
+      <w:r>
+        <w:rPr>
+          <w:rFonts w:ascii="Century Gothic" w:eastAsia="Times New Roman" w:hAnsi="Century Gothic" w:cs="Times New Roman"/>
+          <w:b/>
+          <w:bCs/>
+          <w:color w:val="212121"/>
+          <w:sz w:val="24"/>
+          <w:szCs w:val="24"/>
+          <w:lang w:eastAsia="es-AR"/>
+        </w:rPr>
+        <w:t>Habilidades</w:t>
+      </w:r>
+    </w:p>
+    <w:p>
+      <w:pPr>
+        <w:shd w:val="clear" w:color="auto" w:fill="FFFFFF"/>
+        <w:spacing w:after="0" w:line="240" w:lineRule="auto"/>
+        <w:rPr>
+          <w:rFonts w:ascii="Verdana" w:eastAsia="Times New Roman" w:hAnsi="Verdana" w:cs="Times New Roman"/>
+          <w:color w:val="212121"/>
+          <w:sz w:val="24"/>
+          <w:szCs w:val="24"/>
+          <w:lang w:eastAsia="es-AR"/>
+        </w:rPr>
+      </w:pPr>
+      <w:bookmarkStart w:id="21" w:name="OLE_LINK1"/>
+      <w:bookmarkStart w:id="22" w:name="OLE_LINK2"/>
+      <w:r>
+        <w:rPr>
+          <w:rFonts w:ascii="Century Gothic" w:eastAsia="Times New Roman" w:hAnsi="Century Gothic" w:cs="Times New Roman"/>
+          <w:color w:val="212121"/>
+          <w:sz w:val="24"/>
+          <w:szCs w:val="24"/>
+          <w:lang w:eastAsia="es-AR"/>
+        </w:rPr>
+        <w:t>Asigna un valor según el grado de identificación que tengas con cada punto, dándole mayores valorizaciones a los que sean tus mayores fortalezas. </w:t>
+      </w:r>
+    </w:p>
+    <w:bookmarkEnd w:id="21"/>
+    <w:bookmarkEnd w:id="22"/>
+    <w:p>
+      <w:pPr>
+        <w:shd w:val="clear" w:color="auto" w:fill="FFFFFF"/>
+        <w:spacing w:after="0" w:line="240" w:lineRule="auto"/>
+        <w:rPr>
+          <w:rFonts w:ascii="Verdana" w:eastAsia="Times New Roman" w:hAnsi="Verdana" w:cs="Times New Roman"/>
+          <w:color w:val="212121"/>
+          <w:sz w:val="24"/>
+          <w:szCs w:val="24"/>
+          <w:lang w:eastAsia="es-AR"/>
+        </w:rPr>
+      </w:pPr>
+      <w:r>
+        <w:rPr>
+          <w:rFonts w:ascii="Century Gothic" w:eastAsia="Times New Roman" w:hAnsi="Century Gothic" w:cs="Times New Roman"/>
+          <w:b/>
+          <w:bCs/>
+          <w:color w:val="212121"/>
+          <w:sz w:val="24"/>
+          <w:szCs w:val="24"/>
+          <w:lang w:eastAsia="es-AR"/>
+        </w:rPr>
+        <w:t>Sistema de Juego Idea</w:t>
+      </w:r>
+    </w:p>
+    <w:p>
+      <w:pPr>
+        <w:shd w:val="clear" w:color="auto" w:fill="FFFFFF"/>
+        <w:spacing w:after="0" w:line="240" w:lineRule="auto"/>
+        <w:rPr>
+          <w:rFonts w:ascii="Verdana" w:eastAsia="Times New Roman" w:hAnsi="Verdana" w:cs="Times New Roman"/>
+          <w:color w:val="212121"/>
+          <w:sz w:val="24"/>
+          <w:szCs w:val="24"/>
+          <w:lang w:eastAsia="es-AR"/>
+        </w:rPr>
+      </w:pPr>
+      <w:bookmarkStart w:id="23" w:name="OLE_LINK3"/>
+      <w:bookmarkStart w:id="24" w:name="OLE_LINK4"/>
+      <w:r>
+        <w:rPr>
+          <w:rFonts w:ascii="Century Gothic" w:eastAsia="Times New Roman" w:hAnsi="Century Gothic" w:cs="Times New Roman"/>
+          <w:color w:val="212121"/>
+          <w:sz w:val="24"/>
+          <w:szCs w:val="24"/>
+          <w:lang w:eastAsia="es-AR"/>
+        </w:rPr>
+        <w:t xml:space="preserve">Asigna un valor mayor en función de tu gusto futbolístico considerando que cuentas con </w:t>
+      </w:r>
+      <w:proofErr w:type="gramStart"/>
+      <w:r>
+        <w:rPr>
+          <w:rFonts w:ascii="Century Gothic" w:eastAsia="Times New Roman" w:hAnsi="Century Gothic" w:cs="Times New Roman"/>
+          <w:color w:val="212121"/>
+          <w:sz w:val="24"/>
+          <w:szCs w:val="24"/>
+          <w:lang w:eastAsia="es-AR"/>
+        </w:rPr>
+        <w:t>el</w:t>
+      </w:r>
+      <w:proofErr w:type="gramEnd"/>
+      <w:r>
+        <w:rPr>
+          <w:rFonts w:ascii="Century Gothic" w:eastAsia="Times New Roman" w:hAnsi="Century Gothic" w:cs="Times New Roman"/>
+          <w:color w:val="212121"/>
+          <w:sz w:val="24"/>
+          <w:szCs w:val="24"/>
+          <w:lang w:eastAsia="es-AR"/>
+        </w:rPr>
+        <w:t xml:space="preserve"> idea de jugadores para llevarlo a la práctica.</w:t>
+      </w:r>
+    </w:p>
+    <w:bookmarkEnd w:id="23"/>
+    <w:bookmarkEnd w:id="24"/>
+    <w:p>
+      <w:pPr>
+        <w:shd w:val="clear" w:color="auto" w:fill="FFFFFF"/>
+        <w:spacing w:after="0" w:line="240" w:lineRule="auto"/>
+        <w:rPr>
+          <w:rFonts w:ascii="Verdana" w:eastAsia="Times New Roman" w:hAnsi="Verdana" w:cs="Times New Roman"/>
+          <w:color w:val="212121"/>
+          <w:sz w:val="24"/>
+          <w:szCs w:val="24"/>
+          <w:lang w:eastAsia="es-AR"/>
+        </w:rPr>
+      </w:pPr>
+      <w:r>
+        <w:rPr>
+          <w:rFonts w:ascii="Century Gothic" w:eastAsia="Times New Roman" w:hAnsi="Century Gothic" w:cs="Times New Roman"/>
+          <w:b/>
+          <w:bCs/>
+          <w:color w:val="212121"/>
+          <w:sz w:val="24"/>
+          <w:szCs w:val="24"/>
+          <w:lang w:eastAsia="es-AR"/>
+        </w:rPr>
+        <w:t>Idea de Juego Ofensivo</w:t>
+      </w:r>
+    </w:p>
+    <w:p>
+      <w:pPr>
+        <w:shd w:val="clear" w:color="auto" w:fill="FFFFFF"/>
+        <w:spacing w:after="0" w:line="240" w:lineRule="auto"/>
+        <w:rPr>
+          <w:rFonts w:ascii="Verdana" w:eastAsia="Times New Roman" w:hAnsi="Verdana" w:cs="Times New Roman"/>
+          <w:color w:val="212121"/>
+          <w:sz w:val="24"/>
+          <w:szCs w:val="24"/>
+          <w:lang w:eastAsia="es-AR"/>
+        </w:rPr>
+      </w:pPr>
+      <w:bookmarkStart w:id="25" w:name="OLE_LINK5"/>
+      <w:bookmarkStart w:id="26" w:name="OLE_LINK6"/>
+      <w:r>
+        <w:rPr>
+          <w:rFonts w:ascii="Century Gothic" w:eastAsia="Times New Roman" w:hAnsi="Century Gothic" w:cs="Times New Roman"/>
+          <w:color w:val="212121"/>
+          <w:sz w:val="24"/>
+          <w:szCs w:val="24"/>
+          <w:lang w:eastAsia="es-AR"/>
+        </w:rPr>
+        <w:t xml:space="preserve">Asigna un valor mayor en función de tu gusto futbolístico considerando que cuentas con </w:t>
+      </w:r>
+      <w:proofErr w:type="gramStart"/>
+      <w:r>
+        <w:rPr>
+          <w:rFonts w:ascii="Century Gothic" w:eastAsia="Times New Roman" w:hAnsi="Century Gothic" w:cs="Times New Roman"/>
+          <w:color w:val="212121"/>
+          <w:sz w:val="24"/>
+          <w:szCs w:val="24"/>
+          <w:lang w:eastAsia="es-AR"/>
+        </w:rPr>
+        <w:t>el</w:t>
+      </w:r>
+      <w:proofErr w:type="gramEnd"/>
+      <w:r>
+        <w:rPr>
+          <w:rFonts w:ascii="Century Gothic" w:eastAsia="Times New Roman" w:hAnsi="Century Gothic" w:cs="Times New Roman"/>
+          <w:color w:val="212121"/>
+          <w:sz w:val="24"/>
+          <w:szCs w:val="24"/>
+          <w:lang w:eastAsia="es-AR"/>
+        </w:rPr>
+        <w:t xml:space="preserve"> idea de jugadores para llevarlo a la práctica.</w:t>
+      </w:r>
+    </w:p>
+    <w:bookmarkEnd w:id="25"/>
+    <w:bookmarkEnd w:id="26"/>
+    <w:p>
+      <w:pPr>
+        <w:shd w:val="clear" w:color="auto" w:fill="FFFFFF"/>
+        <w:spacing w:after="0" w:line="240" w:lineRule="auto"/>
+        <w:rPr>
+          <w:rFonts w:ascii="Verdana" w:eastAsia="Times New Roman" w:hAnsi="Verdana" w:cs="Times New Roman"/>
+          <w:color w:val="212121"/>
+          <w:sz w:val="24"/>
+          <w:szCs w:val="24"/>
+          <w:lang w:eastAsia="es-AR"/>
+        </w:rPr>
+      </w:pPr>
+      <w:r>
+        <w:rPr>
+          <w:rFonts w:ascii="Century Gothic" w:eastAsia="Times New Roman" w:hAnsi="Century Gothic" w:cs="Times New Roman"/>
+          <w:b/>
+          <w:bCs/>
+          <w:color w:val="212121"/>
+          <w:sz w:val="24"/>
+          <w:szCs w:val="24"/>
+          <w:lang w:eastAsia="es-AR"/>
+        </w:rPr>
+        <w:t>Idea de Juego Defensivo</w:t>
+      </w:r>
+    </w:p>
+    <w:p>
+      <w:pPr>
+        <w:shd w:val="clear" w:color="auto" w:fill="FFFFFF"/>
+        <w:spacing w:after="0" w:line="240" w:lineRule="auto"/>
+        <w:rPr>
+          <w:rFonts w:ascii="Verdana" w:eastAsia="Times New Roman" w:hAnsi="Verdana" w:cs="Times New Roman"/>
+          <w:color w:val="212121"/>
+          <w:sz w:val="24"/>
+          <w:szCs w:val="24"/>
+          <w:lang w:eastAsia="es-AR"/>
+        </w:rPr>
+      </w:pPr>
+      <w:bookmarkStart w:id="27" w:name="OLE_LINK7"/>
+      <w:bookmarkStart w:id="28" w:name="OLE_LINK8"/>
+      <w:r>
+        <w:rPr>
+          <w:rFonts w:ascii="Century Gothic" w:eastAsia="Times New Roman" w:hAnsi="Century Gothic" w:cs="Times New Roman"/>
+          <w:color w:val="212121"/>
+          <w:sz w:val="24"/>
+          <w:szCs w:val="24"/>
+          <w:lang w:eastAsia="es-AR"/>
+        </w:rPr>
+        <w:t xml:space="preserve">Asigna un valor mayor en función de tu gusto futbolístico considerando que cuentas con </w:t>
+      </w:r>
+      <w:proofErr w:type="gramStart"/>
+      <w:r>
+        <w:rPr>
+          <w:rFonts w:ascii="Century Gothic" w:eastAsia="Times New Roman" w:hAnsi="Century Gothic" w:cs="Times New Roman"/>
+          <w:color w:val="212121"/>
+          <w:sz w:val="24"/>
+          <w:szCs w:val="24"/>
+          <w:lang w:eastAsia="es-AR"/>
+        </w:rPr>
+        <w:t>el</w:t>
+      </w:r>
+      <w:proofErr w:type="gramEnd"/>
+      <w:r>
+        <w:rPr>
+          <w:rFonts w:ascii="Century Gothic" w:eastAsia="Times New Roman" w:hAnsi="Century Gothic" w:cs="Times New Roman"/>
+          <w:color w:val="212121"/>
+          <w:sz w:val="24"/>
+          <w:szCs w:val="24"/>
+          <w:lang w:eastAsia="es-AR"/>
+        </w:rPr>
+        <w:t xml:space="preserve"> idea de jugadores para llevarlo a la práctica.</w:t>
+      </w:r>
+    </w:p>
+    <w:bookmarkEnd w:id="27"/>
+    <w:bookmarkEnd w:id="28"/>
+    <w:p>
+      <w:pPr>
+        <w:shd w:val="clear" w:color="auto" w:fill="FFFFFF"/>
+        <w:spacing w:after="0" w:line="240" w:lineRule="auto"/>
+        <w:rPr>
+          <w:rFonts w:ascii="Verdana" w:eastAsia="Times New Roman" w:hAnsi="Verdana" w:cs="Times New Roman"/>
+          <w:color w:val="212121"/>
+          <w:sz w:val="24"/>
+          <w:szCs w:val="24"/>
+          <w:lang w:eastAsia="es-AR"/>
+        </w:rPr>
+      </w:pPr>
+      <w:r>
+        <w:rPr>
+          <w:rFonts w:ascii="Century Gothic" w:eastAsia="Times New Roman" w:hAnsi="Century Gothic" w:cs="Times New Roman"/>
+          <w:b/>
+          <w:bCs/>
+          <w:color w:val="212121"/>
+          <w:sz w:val="24"/>
+          <w:szCs w:val="24"/>
+          <w:lang w:eastAsia="es-AR"/>
+        </w:rPr>
+        <w:t>Planteamiento Idea</w:t>
+      </w:r>
+    </w:p>
+    <w:p>
+      <w:pPr>
+        <w:shd w:val="clear" w:color="auto" w:fill="FFFFFF"/>
+        <w:spacing w:after="0" w:line="240" w:lineRule="auto"/>
+        <w:rPr>
+          <w:rFonts w:ascii="Verdana" w:eastAsia="Times New Roman" w:hAnsi="Verdana" w:cs="Times New Roman"/>
+          <w:color w:val="212121"/>
+          <w:sz w:val="24"/>
+          <w:szCs w:val="24"/>
+          <w:lang w:eastAsia="es-AR"/>
+        </w:rPr>
+      </w:pPr>
+      <w:bookmarkStart w:id="29" w:name="OLE_LINK9"/>
+      <w:bookmarkStart w:id="30" w:name="OLE_LINK10"/>
+      <w:r>
+        <w:rPr>
+          <w:rFonts w:ascii="Century Gothic" w:eastAsia="Times New Roman" w:hAnsi="Century Gothic" w:cs="Times New Roman"/>
+          <w:color w:val="212121"/>
+          <w:sz w:val="24"/>
+          <w:szCs w:val="24"/>
+          <w:lang w:eastAsia="es-AR"/>
+        </w:rPr>
+        <w:t xml:space="preserve">Asigna un valor mayor en función de tu gusto futbolístico considerando que cuentas con </w:t>
+      </w:r>
+      <w:proofErr w:type="gramStart"/>
+      <w:r>
+        <w:rPr>
+          <w:rFonts w:ascii="Century Gothic" w:eastAsia="Times New Roman" w:hAnsi="Century Gothic" w:cs="Times New Roman"/>
+          <w:color w:val="212121"/>
+          <w:sz w:val="24"/>
+          <w:szCs w:val="24"/>
+          <w:lang w:eastAsia="es-AR"/>
+        </w:rPr>
+        <w:t>el</w:t>
+      </w:r>
+      <w:proofErr w:type="gramEnd"/>
+      <w:r>
+        <w:rPr>
+          <w:rFonts w:ascii="Century Gothic" w:eastAsia="Times New Roman" w:hAnsi="Century Gothic" w:cs="Times New Roman"/>
+          <w:color w:val="212121"/>
+          <w:sz w:val="24"/>
+          <w:szCs w:val="24"/>
+          <w:lang w:eastAsia="es-AR"/>
+        </w:rPr>
+        <w:t xml:space="preserve"> idea de jugadores para llevarlo a la práctica.</w:t>
+      </w:r>
+    </w:p>
+    <w:bookmarkEnd w:id="29"/>
+    <w:bookmarkEnd w:id="30"/>
+    <w:p>
+      <w:pPr>
+        <w:shd w:val="clear" w:color="auto" w:fill="FFFFFF"/>
+        <w:spacing w:after="0" w:line="240" w:lineRule="auto"/>
+        <w:rPr>
+          <w:rFonts w:ascii="Verdana" w:eastAsia="Times New Roman" w:hAnsi="Verdana" w:cs="Times New Roman"/>
+          <w:color w:val="212121"/>
+          <w:sz w:val="24"/>
+          <w:szCs w:val="24"/>
+          <w:lang w:eastAsia="es-AR"/>
+        </w:rPr>
+      </w:pPr>
+      <w:r>
+        <w:rPr>
+          <w:rFonts w:ascii="Century Gothic" w:eastAsia="Times New Roman" w:hAnsi="Century Gothic" w:cs="Times New Roman"/>
+          <w:b/>
+          <w:bCs/>
+          <w:color w:val="212121"/>
+          <w:sz w:val="24"/>
+          <w:szCs w:val="24"/>
+          <w:lang w:eastAsia="es-AR"/>
+        </w:rPr>
+        <w:t>Zonas de Ataque</w:t>
+      </w:r>
+    </w:p>
+    <w:p>
+      <w:pPr>
+        <w:shd w:val="clear" w:color="auto" w:fill="FFFFFF"/>
+        <w:spacing w:after="0" w:line="240" w:lineRule="auto"/>
+        <w:rPr>
+          <w:rFonts w:ascii="Verdana" w:eastAsia="Times New Roman" w:hAnsi="Verdana" w:cs="Times New Roman"/>
+          <w:color w:val="212121"/>
+          <w:sz w:val="24"/>
+          <w:szCs w:val="24"/>
+          <w:lang w:eastAsia="es-AR"/>
+        </w:rPr>
+      </w:pPr>
+      <w:bookmarkStart w:id="31" w:name="OLE_LINK11"/>
+      <w:bookmarkStart w:id="32" w:name="OLE_LINK12"/>
+      <w:r>
+        <w:rPr>
+          <w:rFonts w:ascii="Century Gothic" w:eastAsia="Times New Roman" w:hAnsi="Century Gothic" w:cs="Times New Roman"/>
+          <w:color w:val="212121"/>
+          <w:sz w:val="24"/>
+          <w:szCs w:val="24"/>
+          <w:lang w:eastAsia="es-AR"/>
+        </w:rPr>
+        <w:t xml:space="preserve">Asigna un valor mayor en función de tu gusto futbolístico considerando que cuentas con </w:t>
+      </w:r>
+      <w:proofErr w:type="gramStart"/>
+      <w:r>
+        <w:rPr>
+          <w:rFonts w:ascii="Century Gothic" w:eastAsia="Times New Roman" w:hAnsi="Century Gothic" w:cs="Times New Roman"/>
+          <w:color w:val="212121"/>
+          <w:sz w:val="24"/>
+          <w:szCs w:val="24"/>
+          <w:lang w:eastAsia="es-AR"/>
+        </w:rPr>
+        <w:t>el</w:t>
+      </w:r>
+      <w:proofErr w:type="gramEnd"/>
+      <w:r>
+        <w:rPr>
+          <w:rFonts w:ascii="Century Gothic" w:eastAsia="Times New Roman" w:hAnsi="Century Gothic" w:cs="Times New Roman"/>
+          <w:color w:val="212121"/>
+          <w:sz w:val="24"/>
+          <w:szCs w:val="24"/>
+          <w:lang w:eastAsia="es-AR"/>
+        </w:rPr>
+        <w:t xml:space="preserve"> idea de jugadores para llevarlo a la práctica.</w:t>
+      </w:r>
+    </w:p>
+    <w:bookmarkEnd w:id="31"/>
+    <w:bookmarkEnd w:id="32"/>
+    <w:p>
+      <w:pPr>
+        <w:shd w:val="clear" w:color="auto" w:fill="FFFFFF"/>
+        <w:spacing w:after="0" w:line="240" w:lineRule="auto"/>
+        <w:rPr>
+          <w:rFonts w:ascii="Verdana" w:eastAsia="Times New Roman" w:hAnsi="Verdana" w:cs="Times New Roman"/>
+          <w:color w:val="212121"/>
+          <w:sz w:val="24"/>
+          <w:szCs w:val="24"/>
+          <w:lang w:eastAsia="es-AR"/>
+        </w:rPr>
+      </w:pPr>
+      <w:r>
+        <w:rPr>
+          <w:rFonts w:ascii="Century Gothic" w:eastAsia="Times New Roman" w:hAnsi="Century Gothic" w:cs="Times New Roman"/>
+          <w:b/>
+          <w:bCs/>
+          <w:color w:val="212121"/>
+          <w:sz w:val="24"/>
+          <w:szCs w:val="24"/>
+          <w:lang w:eastAsia="es-AR"/>
+        </w:rPr>
+        <w:t>Estilo y Adaptabilidad al Rival</w:t>
+      </w:r>
+    </w:p>
+    <w:p>
+      <w:pPr>
+        <w:shd w:val="clear" w:color="auto" w:fill="FFFFFF"/>
+        <w:spacing w:after="0" w:line="240" w:lineRule="auto"/>
+        <w:rPr>
+          <w:rFonts w:ascii="Verdana" w:eastAsia="Times New Roman" w:hAnsi="Verdana" w:cs="Times New Roman"/>
+          <w:color w:val="212121"/>
+          <w:sz w:val="24"/>
+          <w:szCs w:val="24"/>
+          <w:lang w:eastAsia="es-AR"/>
+        </w:rPr>
+      </w:pPr>
+      <w:bookmarkStart w:id="33" w:name="OLE_LINK13"/>
+      <w:bookmarkStart w:id="34" w:name="OLE_LINK14"/>
+      <w:r>
+        <w:rPr>
+          <w:rFonts w:ascii="Century Gothic" w:eastAsia="Times New Roman" w:hAnsi="Century Gothic" w:cs="Times New Roman"/>
+          <w:color w:val="212121"/>
+          <w:sz w:val="24"/>
+          <w:szCs w:val="24"/>
+          <w:lang w:eastAsia="es-AR"/>
+        </w:rPr>
+        <w:t xml:space="preserve">Asigna un valor mayor en función de tu gusto futbolístico considerando que cuentas con </w:t>
+      </w:r>
+      <w:proofErr w:type="gramStart"/>
+      <w:r>
+        <w:rPr>
+          <w:rFonts w:ascii="Century Gothic" w:eastAsia="Times New Roman" w:hAnsi="Century Gothic" w:cs="Times New Roman"/>
+          <w:color w:val="212121"/>
+          <w:sz w:val="24"/>
+          <w:szCs w:val="24"/>
+          <w:lang w:eastAsia="es-AR"/>
+        </w:rPr>
+        <w:t>el</w:t>
+      </w:r>
+      <w:proofErr w:type="gramEnd"/>
+      <w:r>
+        <w:rPr>
+          <w:rFonts w:ascii="Century Gothic" w:eastAsia="Times New Roman" w:hAnsi="Century Gothic" w:cs="Times New Roman"/>
+          <w:color w:val="212121"/>
+          <w:sz w:val="24"/>
+          <w:szCs w:val="24"/>
+          <w:lang w:eastAsia="es-AR"/>
+        </w:rPr>
+        <w:t xml:space="preserve"> idea de jugadores para llevarlo a la práctica.</w:t>
+      </w:r>
+    </w:p>
+    <w:bookmarkEnd w:id="33"/>
+    <w:bookmarkEnd w:id="34"/>
+    <w:p>
+      <w:pPr>
+        <w:shd w:val="clear" w:color="auto" w:fill="FFFFFF"/>
+        <w:spacing w:after="0" w:line="240" w:lineRule="auto"/>
+        <w:rPr>
+          <w:rFonts w:ascii="Verdana" w:eastAsia="Times New Roman" w:hAnsi="Verdana" w:cs="Times New Roman"/>
+          <w:color w:val="212121"/>
+          <w:sz w:val="24"/>
+          <w:szCs w:val="24"/>
+          <w:lang w:eastAsia="es-AR"/>
+        </w:rPr>
+      </w:pPr>
+      <w:r>
+        <w:rPr>
+          <w:rFonts w:ascii="Century Gothic" w:eastAsia="Times New Roman" w:hAnsi="Century Gothic" w:cs="Times New Roman"/>
+          <w:b/>
+          <w:bCs/>
+          <w:color w:val="212121"/>
+          <w:sz w:val="24"/>
+          <w:szCs w:val="24"/>
+          <w:lang w:eastAsia="es-AR"/>
+        </w:rPr>
+        <w:t> </w:t>
+      </w:r>
+    </w:p>
+    <w:p>
+      <w:pPr>
+        <w:shd w:val="clear" w:color="auto" w:fill="FFFFFF"/>
+        <w:spacing w:after="0" w:line="240" w:lineRule="auto"/>
+        <w:rPr>
+          <w:rFonts w:ascii="Verdana" w:eastAsia="Times New Roman" w:hAnsi="Verdana" w:cs="Times New Roman"/>
+          <w:color w:val="212121"/>
+          <w:sz w:val="24"/>
+          <w:szCs w:val="24"/>
+          <w:lang w:eastAsia="es-AR"/>
+        </w:rPr>
+      </w:pPr>
+      <w:r>
+        <w:rPr>
+          <w:rFonts w:ascii="Century Gothic" w:eastAsia="Times New Roman" w:hAnsi="Century Gothic" w:cs="Times New Roman"/>
+          <w:b/>
+          <w:bCs/>
+          <w:color w:val="212121"/>
+          <w:sz w:val="24"/>
+          <w:szCs w:val="24"/>
+          <w:lang w:eastAsia="es-AR"/>
+        </w:rPr>
+        <w:t>Posiciones</w:t>
+      </w:r>
+    </w:p>
+    <w:p>
+      <w:pPr>
+        <w:shd w:val="clear" w:color="auto" w:fill="FFFFFF"/>
+        <w:spacing w:after="0" w:line="240" w:lineRule="auto"/>
+        <w:rPr>
+          <w:rFonts w:ascii="Verdana" w:eastAsia="Times New Roman" w:hAnsi="Verdana" w:cs="Times New Roman"/>
+          <w:color w:val="212121"/>
+          <w:sz w:val="24"/>
+          <w:szCs w:val="24"/>
+          <w:lang w:eastAsia="es-AR"/>
+        </w:rPr>
+      </w:pPr>
+      <w:bookmarkStart w:id="35" w:name="OLE_LINK15"/>
+      <w:bookmarkStart w:id="36" w:name="OLE_LINK16"/>
+      <w:r>
+        <w:rPr>
+          <w:rFonts w:ascii="Century Gothic" w:eastAsia="Times New Roman" w:hAnsi="Century Gothic" w:cs="Times New Roman"/>
+          <w:color w:val="212121"/>
+          <w:sz w:val="24"/>
+          <w:szCs w:val="24"/>
+          <w:lang w:eastAsia="es-AR"/>
+        </w:rPr>
+        <w:t>Asigna un mayor valor en función de tu forma de establecer las responsabilidades a tus jugadores en el juego.</w:t>
+      </w:r>
+    </w:p>
+    <w:bookmarkEnd w:id="35"/>
+    <w:bookmarkEnd w:id="36"/>
+    <w:p>
+      <w:pPr>
+        <w:shd w:val="clear" w:color="auto" w:fill="FFFFFF"/>
+        <w:spacing w:after="0" w:line="240" w:lineRule="auto"/>
+        <w:rPr>
+          <w:rFonts w:ascii="Verdana" w:eastAsia="Times New Roman" w:hAnsi="Verdana" w:cs="Times New Roman"/>
+          <w:color w:val="212121"/>
+          <w:sz w:val="24"/>
+          <w:szCs w:val="24"/>
+          <w:lang w:eastAsia="es-AR"/>
+        </w:rPr>
+      </w:pPr>
+      <w:r>
+        <w:rPr>
+          <w:rFonts w:ascii="Century Gothic" w:eastAsia="Times New Roman" w:hAnsi="Century Gothic" w:cs="Times New Roman"/>
+          <w:b/>
+          <w:bCs/>
+          <w:color w:val="212121"/>
+          <w:sz w:val="24"/>
+          <w:szCs w:val="24"/>
+          <w:lang w:eastAsia="es-AR"/>
+        </w:rPr>
+        <w:t>Marca en Pelota parada</w:t>
+      </w:r>
+    </w:p>
+    <w:p>
+      <w:pPr>
+        <w:shd w:val="clear" w:color="auto" w:fill="FFFFFF"/>
+        <w:spacing w:after="0" w:line="240" w:lineRule="auto"/>
+        <w:rPr>
+          <w:rFonts w:ascii="Verdana" w:eastAsia="Times New Roman" w:hAnsi="Verdana" w:cs="Times New Roman"/>
+          <w:color w:val="212121"/>
+          <w:sz w:val="24"/>
+          <w:szCs w:val="24"/>
+          <w:lang w:eastAsia="es-AR"/>
+        </w:rPr>
+      </w:pPr>
+      <w:bookmarkStart w:id="37" w:name="OLE_LINK17"/>
+      <w:bookmarkStart w:id="38" w:name="OLE_LINK18"/>
+      <w:r>
+        <w:rPr>
+          <w:rFonts w:ascii="Century Gothic" w:eastAsia="Times New Roman" w:hAnsi="Century Gothic" w:cs="Times New Roman"/>
+          <w:color w:val="212121"/>
+          <w:sz w:val="24"/>
+          <w:szCs w:val="24"/>
+          <w:lang w:eastAsia="es-AR"/>
+        </w:rPr>
+        <w:t xml:space="preserve">Asigna un valor mayor en función de tu gusto futbolístico considerando que cuentas con </w:t>
+      </w:r>
+      <w:proofErr w:type="gramStart"/>
+      <w:r>
+        <w:rPr>
+          <w:rFonts w:ascii="Century Gothic" w:eastAsia="Times New Roman" w:hAnsi="Century Gothic" w:cs="Times New Roman"/>
+          <w:color w:val="212121"/>
+          <w:sz w:val="24"/>
+          <w:szCs w:val="24"/>
+          <w:lang w:eastAsia="es-AR"/>
+        </w:rPr>
+        <w:t>el</w:t>
+      </w:r>
+      <w:proofErr w:type="gramEnd"/>
+      <w:r>
+        <w:rPr>
+          <w:rFonts w:ascii="Century Gothic" w:eastAsia="Times New Roman" w:hAnsi="Century Gothic" w:cs="Times New Roman"/>
+          <w:color w:val="212121"/>
+          <w:sz w:val="24"/>
+          <w:szCs w:val="24"/>
+          <w:lang w:eastAsia="es-AR"/>
+        </w:rPr>
+        <w:t xml:space="preserve"> idea de jugadores para llevarlo a la práctica.</w:t>
+      </w:r>
+    </w:p>
+    <w:bookmarkEnd w:id="37"/>
+    <w:bookmarkEnd w:id="38"/>
     <w:p>
       <w:pPr>
         <w:rPr>
@@ -2808,14 +3436,14 @@
         <v:path o:extrusionok="f" gradientshapeok="t" o:connecttype="rect"/>
         <o:lock v:ext="edit" aspectratio="t"/>
       </v:shapetype>
-      <v:shape id="_x0000_i1036" type="#_x0000_t75" style="width:168.75pt;height:168.75pt" o:bullet="t">
+      <v:shape id="_x0000_i1074" type="#_x0000_t75" style="width:169.1pt;height:169.1pt" o:bullet="t">
         <v:imagedata r:id="rId1" o:title="recomendacion"/>
       </v:shape>
     </w:pict>
   </w:numPicBullet>
   <w:numPicBullet w:numPicBulletId="1">
     <w:pict>
-      <v:shape id="_x0000_i1037" type="#_x0000_t75" style="width:133.5pt;height:212.25pt" o:bullet="t">
+      <v:shape id="_x0000_i1075" type="#_x0000_t75" style="width:133.1pt;height:212.65pt" o:bullet="t">
         <v:imagedata r:id="rId2" o:title="logros 1"/>
       </v:shape>
     </w:pict>
@@ -4097,7 +4725,7 @@
 </file>
 
 <file path=customXml/itemProps1.xml><?xml version="1.0" encoding="utf-8"?>
-<ds:datastoreItem xmlns:ds="http://schemas.openxmlformats.org/officeDocument/2006/customXml" ds:itemID="{CF0DA333-389F-4EC6-BA3B-4CA05C24A010}">
+<ds:datastoreItem xmlns:ds="http://schemas.openxmlformats.org/officeDocument/2006/customXml" ds:itemID="{A07C4E83-97F3-4C52-80E4-651AC32E7E11}">
   <ds:schemaRefs>
     <ds:schemaRef ds:uri="http://schemas.openxmlformats.org/officeDocument/2006/bibliography"/>
   </ds:schemaRefs>

</xml_diff>